<commit_message>
[dwh] all useful files added
</commit_message>
<xml_diff>
--- a/_0. DWH/Projects/Hanna_Klimovich/docs/Business_Template #5.docx
+++ b/_0. DWH/Projects/Hanna_Klimovich/docs/Business_Template #5.docx
@@ -28,11 +28,21 @@
             <w:pPr>
               <w:pStyle w:val="CompanyName"/>
             </w:pPr>
-            <w:fldSimple w:instr=" DOCPROPERTY  Company  \* MERGEFORMAT ">
-              <w:r>
-                <w:t>EPAM Systems, RD Dep.</w:t>
-              </w:r>
-            </w:fldSimple>
+            <w:r>
+              <w:fldChar w:fldCharType="begin"/>
+            </w:r>
+            <w:r>
+              <w:instrText xml:space="preserve"> DOCPROPERTY  Company  \* MERGEFORMAT </w:instrText>
+            </w:r>
+            <w:r>
+              <w:fldChar w:fldCharType="separate"/>
+            </w:r>
+            <w:r>
+              <w:t>EPAM Systems, RD Dep.</w:t>
+            </w:r>
+            <w:r>
+              <w:fldChar w:fldCharType="end"/>
+            </w:r>
           </w:p>
         </w:tc>
       </w:tr>
@@ -104,8 +114,6 @@
         <w:ind w:hanging="720"/>
         <w:jc w:val="right"/>
       </w:pPr>
-      <w:bookmarkStart w:id="4" w:name="_GoBack"/>
-      <w:bookmarkEnd w:id="4"/>
       <w:r>
         <w:rPr>
           <w:rFonts w:ascii="Times New Roman" w:hAnsi="Times New Roman"/>
@@ -1210,7 +1218,7 @@
       <w:r>
         <w:br w:type="page"/>
       </w:r>
-      <w:bookmarkStart w:id="5" w:name="_Toc412572569"/>
+      <w:bookmarkStart w:id="4" w:name="_Toc412572569"/>
       <w:bookmarkEnd w:id="0"/>
       <w:bookmarkEnd w:id="1"/>
       <w:bookmarkEnd w:id="2"/>
@@ -1222,23 +1230,23 @@
         <w:lastRenderedPageBreak/>
         <w:t>Business Description</w:t>
       </w:r>
+      <w:bookmarkEnd w:id="4"/>
+    </w:p>
+    <w:p>
+      <w:pPr>
+        <w:pStyle w:val="Heading2"/>
+        <w:rPr>
+          <w:rFonts w:cs="Arial"/>
+        </w:rPr>
+      </w:pPr>
+      <w:bookmarkStart w:id="5" w:name="_Toc412572570"/>
+      <w:r>
+        <w:rPr>
+          <w:rFonts w:cs="Arial"/>
+        </w:rPr>
+        <w:t>Business background</w:t>
+      </w:r>
       <w:bookmarkEnd w:id="5"/>
-    </w:p>
-    <w:p>
-      <w:pPr>
-        <w:pStyle w:val="Heading2"/>
-        <w:rPr>
-          <w:rFonts w:cs="Arial"/>
-        </w:rPr>
-      </w:pPr>
-      <w:bookmarkStart w:id="6" w:name="_Toc412572570"/>
-      <w:r>
-        <w:rPr>
-          <w:rFonts w:cs="Arial"/>
-        </w:rPr>
-        <w:t>Business background</w:t>
-      </w:r>
-      <w:bookmarkEnd w:id="6"/>
     </w:p>
     <w:p>
       <w:pPr>
@@ -1258,7 +1266,7 @@
           <w:b/>
         </w:rPr>
       </w:pPr>
-      <w:bookmarkStart w:id="7" w:name="_Toc412572573"/>
+      <w:bookmarkStart w:id="6" w:name="_Toc412572573"/>
       <w:r>
         <w:rPr>
           <w:rFonts w:ascii="Arial" w:hAnsi="Arial" w:cs="Arial"/>
@@ -1300,7 +1308,7 @@
           <w:b/>
         </w:rPr>
       </w:pPr>
-      <w:bookmarkStart w:id="8" w:name="_Toc412572571"/>
+      <w:bookmarkStart w:id="7" w:name="_Toc412572571"/>
       <w:r>
         <w:rPr>
           <w:rFonts w:ascii="Arial" w:hAnsi="Arial" w:cs="Arial"/>
@@ -1308,7 +1316,7 @@
         </w:rPr>
         <w:t>Problems because of poor data management</w:t>
       </w:r>
-      <w:bookmarkEnd w:id="8"/>
+      <w:bookmarkEnd w:id="7"/>
     </w:p>
     <w:p>
       <w:pPr>
@@ -1343,7 +1351,7 @@
           <w:b/>
         </w:rPr>
       </w:pPr>
-      <w:bookmarkStart w:id="9" w:name="_Toc412572572"/>
+      <w:bookmarkStart w:id="8" w:name="_Toc412572572"/>
       <w:r>
         <w:rPr>
           <w:rFonts w:ascii="Arial" w:hAnsi="Arial" w:cs="Arial"/>
@@ -1351,7 +1359,7 @@
         </w:rPr>
         <w:t>Benefits from implementing a Data Warehouse</w:t>
       </w:r>
-      <w:bookmarkEnd w:id="9"/>
+      <w:bookmarkEnd w:id="8"/>
     </w:p>
     <w:p>
       <w:pPr>
@@ -1375,8 +1383,8 @@
       <w:r>
         <w:t>Dimensions of a Business</w:t>
       </w:r>
-      <w:bookmarkStart w:id="10" w:name="_Hlk314571188"/>
-      <w:bookmarkEnd w:id="7"/>
+      <w:bookmarkStart w:id="9" w:name="_Hlk314571188"/>
+      <w:bookmarkEnd w:id="6"/>
     </w:p>
     <w:p>
       <w:pPr>
@@ -1558,7 +1566,7 @@
             <v:path o:extrusionok="f" gradientshapeok="t" o:connecttype="rect"/>
             <o:lock v:ext="edit" aspectratio="t"/>
           </v:shapetype>
-          <v:shape id="_x0000_i1047" type="#_x0000_t75" style="width:398.5pt;height:287.15pt">
+          <v:shape id="_x0000_i1025" type="#_x0000_t75" style="width:398.5pt;height:287.15pt">
             <v:imagedata r:id="rId8" o:title="3nf_tables"/>
           </v:shape>
         </w:pict>
@@ -1572,14 +1580,27 @@
       <w:r>
         <w:t xml:space="preserve">Figure </w:t>
       </w:r>
-      <w:fldSimple w:instr=" SEQ Figure \* ARABIC ">
-        <w:r>
-          <w:rPr>
-            <w:noProof/>
-          </w:rPr>
-          <w:t>1</w:t>
-        </w:r>
-      </w:fldSimple>
+      <w:r>
+        <w:fldChar w:fldCharType="begin"/>
+      </w:r>
+      <w:r>
+        <w:instrText xml:space="preserve"> SEQ Figure \* ARABIC </w:instrText>
+      </w:r>
+      <w:r>
+        <w:fldChar w:fldCharType="separate"/>
+      </w:r>
+      <w:r>
+        <w:rPr>
+          <w:noProof/>
+        </w:rPr>
+        <w:t>1</w:t>
+      </w:r>
+      <w:r>
+        <w:rPr>
+          <w:noProof/>
+        </w:rPr>
+        <w:fldChar w:fldCharType="end"/>
+      </w:r>
       <w:r>
         <w:t xml:space="preserve"> 3NF schema</w:t>
       </w:r>
@@ -1589,12 +1610,12 @@
       <w:pPr>
         <w:pStyle w:val="Heading1"/>
       </w:pPr>
-      <w:bookmarkStart w:id="11" w:name="_Toc412572574"/>
+      <w:bookmarkStart w:id="10" w:name="_Toc412572574"/>
       <w:r>
         <w:lastRenderedPageBreak/>
         <w:t>Logical Scheme</w:t>
       </w:r>
-      <w:bookmarkEnd w:id="11"/>
+      <w:bookmarkEnd w:id="10"/>
     </w:p>
     <w:p>
       <w:pPr>
@@ -1603,7 +1624,7 @@
       </w:pPr>
       <w:r>
         <w:pict>
-          <v:shape id="_x0000_i1027" type="#_x0000_t75" style="width:402.7pt;height:267.9pt">
+          <v:shape id="_x0000_i1026" type="#_x0000_t75" style="width:402.7pt;height:267.9pt">
             <v:imagedata r:id="rId9" o:title="dm_tables"/>
           </v:shape>
         </w:pict>
@@ -1617,14 +1638,27 @@
       <w:r>
         <w:t xml:space="preserve">Figure </w:t>
       </w:r>
-      <w:fldSimple w:instr=" SEQ Figure \* ARABIC ">
-        <w:r>
-          <w:rPr>
-            <w:noProof/>
-          </w:rPr>
-          <w:t>2</w:t>
-        </w:r>
-      </w:fldSimple>
+      <w:r>
+        <w:fldChar w:fldCharType="begin"/>
+      </w:r>
+      <w:r>
+        <w:instrText xml:space="preserve"> SEQ Figure \* ARABIC </w:instrText>
+      </w:r>
+      <w:r>
+        <w:fldChar w:fldCharType="separate"/>
+      </w:r>
+      <w:r>
+        <w:rPr>
+          <w:noProof/>
+        </w:rPr>
+        <w:t>2</w:t>
+      </w:r>
+      <w:r>
+        <w:rPr>
+          <w:noProof/>
+        </w:rPr>
+        <w:fldChar w:fldCharType="end"/>
+      </w:r>
       <w:r>
         <w:t xml:space="preserve"> Dimension schema</w:t>
       </w:r>
@@ -1633,18 +1667,21 @@
       <w:pPr>
         <w:pStyle w:val="Heading1"/>
       </w:pPr>
-      <w:bookmarkStart w:id="12" w:name="_Toc412572575"/>
+      <w:bookmarkStart w:id="11" w:name="_Toc412572575"/>
       <w:r>
         <w:t>Data Flow</w:t>
       </w:r>
-      <w:bookmarkEnd w:id="12"/>
+      <w:bookmarkEnd w:id="11"/>
     </w:p>
     <w:p>
       <w:pPr>
         <w:pStyle w:val="BodyText"/>
       </w:pPr>
       <w:r>
-        <w:t xml:space="preserve">To load data some settings must be done. </w:t>
+        <w:t>To load d</w:t>
+      </w:r>
+      <w:r>
+        <w:t xml:space="preserve">ata some settings must be done: </w:t>
       </w:r>
     </w:p>
     <w:p>
@@ -1696,19 +1733,80 @@
       <w:pPr>
         <w:pStyle w:val="BodyText"/>
       </w:pPr>
-      <w:r>
-        <w:t xml:space="preserve">Creating directories and give grants: </w:t>
-      </w:r>
     </w:p>
     <w:p>
       <w:pPr>
         <w:pStyle w:val="BodyText"/>
       </w:pPr>
+    </w:p>
+    <w:p>
+      <w:pPr>
+        <w:pStyle w:val="BodyText"/>
+      </w:pPr>
+    </w:p>
+    <w:p>
+      <w:pPr>
+        <w:pStyle w:val="BodyText"/>
+      </w:pPr>
+    </w:p>
+    <w:p>
+      <w:pPr>
+        <w:pStyle w:val="BodyText"/>
+      </w:pPr>
+    </w:p>
+    <w:p>
+      <w:pPr>
+        <w:pStyle w:val="BodyText"/>
+      </w:pPr>
+    </w:p>
+    <w:p>
+      <w:pPr>
+        <w:pStyle w:val="BodyText"/>
+      </w:pPr>
+    </w:p>
+    <w:p>
+      <w:pPr>
+        <w:pStyle w:val="BodyText"/>
+      </w:pPr>
+    </w:p>
+    <w:p>
+      <w:pPr>
+        <w:pStyle w:val="BodyText"/>
+      </w:pPr>
+    </w:p>
+    <w:p>
+      <w:pPr>
+        <w:pStyle w:val="BodyText"/>
+      </w:pPr>
+    </w:p>
+    <w:p>
+      <w:pPr>
+        <w:pStyle w:val="BodyText"/>
+      </w:pPr>
+    </w:p>
+    <w:p>
+      <w:pPr>
+        <w:pStyle w:val="BodyText"/>
+      </w:pPr>
+      <w:r>
+        <w:lastRenderedPageBreak/>
+        <w:t>Creating directories and giv</w:t>
+      </w:r>
+      <w:r>
+        <w:t>ing</w:t>
+      </w:r>
+      <w:r>
+        <w:t xml:space="preserve"> grants: </w:t>
+      </w:r>
+    </w:p>
+    <w:p>
+      <w:pPr>
+        <w:pStyle w:val="BodyText"/>
+      </w:pPr>
       <w:r>
         <w:rPr>
           <w:noProof/>
         </w:rPr>
-        <w:lastRenderedPageBreak/>
         <w:drawing>
           <wp:inline distT="0" distB="0" distL="0" distR="0" wp14:anchorId="497498BD" wp14:editId="4126543B">
             <wp:extent cx="4455042" cy="3832293"/>
@@ -1777,8 +1875,8 @@
         </w:rPr>
         <w:drawing>
           <wp:inline distT="0" distB="0" distL="0" distR="0" wp14:anchorId="1BB7F383" wp14:editId="004B7BA3">
-            <wp:extent cx="3955312" cy="3789001"/>
-            <wp:effectExtent l="0" t="0" r="7620" b="2540"/>
+            <wp:extent cx="4040128" cy="3870251"/>
+            <wp:effectExtent l="0" t="0" r="0" b="0"/>
             <wp:docPr id="10" name="Picture 10"/>
             <wp:cNvGraphicFramePr>
               <a:graphicFrameLocks xmlns:a="http://schemas.openxmlformats.org/drawingml/2006/main" noChangeAspect="1"/>
@@ -1799,7 +1897,7 @@
                   <pic:spPr>
                     <a:xfrm>
                       <a:off x="0" y="0"/>
-                      <a:ext cx="3962640" cy="3796021"/>
+                      <a:ext cx="4056007" cy="3885462"/>
                     </a:xfrm>
                     <a:prstGeom prst="rect">
                       <a:avLst/>
@@ -1821,42 +1919,32 @@
       <w:pPr>
         <w:pStyle w:val="BodyText"/>
       </w:pPr>
+      <w:r>
+        <w:lastRenderedPageBreak/>
+        <w:t xml:space="preserve">Script example of </w:t>
+      </w:r>
+      <w:proofErr w:type="spellStart"/>
+      <w:r>
+        <w:t>ext_table</w:t>
+      </w:r>
+      <w:proofErr w:type="spellEnd"/>
+      <w:r>
+        <w:t>:</w:t>
+      </w:r>
     </w:p>
     <w:p>
       <w:pPr>
         <w:pStyle w:val="BodyText"/>
       </w:pPr>
-      <w:proofErr w:type="spellStart"/>
-      <w:r>
-        <w:lastRenderedPageBreak/>
-        <w:t>Bl_cl</w:t>
-      </w:r>
-      <w:proofErr w:type="spellEnd"/>
-      <w:r>
-        <w:t xml:space="preserve"> layer – loading data to </w:t>
-      </w:r>
-      <w:proofErr w:type="spellStart"/>
-      <w:r>
-        <w:t>wrk</w:t>
-      </w:r>
-      <w:proofErr w:type="spellEnd"/>
-      <w:r>
-        <w:t xml:space="preserve"> tables: </w:t>
-      </w:r>
-    </w:p>
-    <w:p>
-      <w:pPr>
-        <w:pStyle w:val="BodyText"/>
-      </w:pPr>
       <w:r>
         <w:rPr>
           <w:noProof/>
         </w:rPr>
         <w:drawing>
-          <wp:inline distT="0" distB="0" distL="0" distR="0" wp14:anchorId="4687BC7A" wp14:editId="7578D4AA">
-            <wp:extent cx="3678865" cy="4718129"/>
-            <wp:effectExtent l="0" t="0" r="0" b="6350"/>
-            <wp:docPr id="11" name="Picture 11"/>
+          <wp:inline distT="0" distB="0" distL="0" distR="0" wp14:anchorId="047C1EE7" wp14:editId="5008BE32">
+            <wp:extent cx="3806456" cy="3651871"/>
+            <wp:effectExtent l="0" t="0" r="3810" b="6350"/>
+            <wp:docPr id="3" name="Picture 3"/>
             <wp:cNvGraphicFramePr>
               <a:graphicFrameLocks xmlns:a="http://schemas.openxmlformats.org/drawingml/2006/main" noChangeAspect="1"/>
             </wp:cNvGraphicFramePr>
@@ -1876,7 +1964,7 @@
                   <pic:spPr>
                     <a:xfrm>
                       <a:off x="0" y="0"/>
-                      <a:ext cx="3686327" cy="4727699"/>
+                      <a:ext cx="3814667" cy="3659748"/>
                     </a:xfrm>
                     <a:prstGeom prst="rect">
                       <a:avLst/>
@@ -1893,16 +1981,21 @@
       <w:pPr>
         <w:pStyle w:val="BodyText"/>
       </w:pPr>
-      <w:r>
-        <w:t>To load everything to cleaning layer (</w:t>
-      </w:r>
       <w:proofErr w:type="spellStart"/>
       <w:r>
-        <w:t>cl_tables</w:t>
+        <w:t>Bl_cl</w:t>
       </w:r>
       <w:proofErr w:type="spellEnd"/>
       <w:r>
-        <w:t>):</w:t>
+        <w:t xml:space="preserve"> layer – loading data to </w:t>
+      </w:r>
+      <w:proofErr w:type="spellStart"/>
+      <w:r>
+        <w:t>wrk</w:t>
+      </w:r>
+      <w:proofErr w:type="spellEnd"/>
+      <w:r>
+        <w:t xml:space="preserve"> tables: </w:t>
       </w:r>
     </w:p>
     <w:p>
@@ -1913,12 +2006,11 @@
         <w:rPr>
           <w:noProof/>
         </w:rPr>
-        <w:lastRenderedPageBreak/>
         <w:drawing>
-          <wp:inline distT="0" distB="0" distL="0" distR="0" wp14:anchorId="2D10390C" wp14:editId="3064B68C">
-            <wp:extent cx="3838353" cy="5205723"/>
-            <wp:effectExtent l="0" t="0" r="0" b="0"/>
-            <wp:docPr id="12" name="Picture 12"/>
+          <wp:inline distT="0" distB="0" distL="0" distR="0" wp14:anchorId="4687BC7A" wp14:editId="7578D4AA">
+            <wp:extent cx="3040912" cy="3899957"/>
+            <wp:effectExtent l="0" t="0" r="7620" b="5715"/>
+            <wp:docPr id="11" name="Picture 11"/>
             <wp:cNvGraphicFramePr>
               <a:graphicFrameLocks xmlns:a="http://schemas.openxmlformats.org/drawingml/2006/main" noChangeAspect="1"/>
             </wp:cNvGraphicFramePr>
@@ -1938,7 +2030,7 @@
                   <pic:spPr>
                     <a:xfrm>
                       <a:off x="0" y="0"/>
-                      <a:ext cx="3850883" cy="5222717"/>
+                      <a:ext cx="3051172" cy="3913115"/>
                     </a:xfrm>
                     <a:prstGeom prst="rect">
                       <a:avLst/>
@@ -1955,24 +2047,42 @@
       <w:pPr>
         <w:pStyle w:val="BodyText"/>
       </w:pPr>
-      <w:r>
-        <w:t>To create 3nf tables:</w:t>
-      </w:r>
     </w:p>
     <w:p>
       <w:pPr>
         <w:pStyle w:val="BodyText"/>
       </w:pPr>
+    </w:p>
+    <w:p>
+      <w:pPr>
+        <w:pStyle w:val="BodyText"/>
+      </w:pPr>
+      <w:r>
+        <w:lastRenderedPageBreak/>
+        <w:t xml:space="preserve">Script example of </w:t>
+      </w:r>
+      <w:proofErr w:type="spellStart"/>
+      <w:r>
+        <w:t>drop_proc</w:t>
+      </w:r>
+      <w:proofErr w:type="spellEnd"/>
+      <w:r>
+        <w:t>:</w:t>
+      </w:r>
+    </w:p>
+    <w:p>
+      <w:pPr>
+        <w:pStyle w:val="BodyText"/>
+      </w:pPr>
       <w:r>
         <w:rPr>
           <w:noProof/>
         </w:rPr>
-        <w:lastRenderedPageBreak/>
         <w:drawing>
-          <wp:inline distT="0" distB="0" distL="0" distR="0" wp14:anchorId="235696C7" wp14:editId="5F706A19">
-            <wp:extent cx="3359888" cy="5481921"/>
-            <wp:effectExtent l="0" t="0" r="0" b="5080"/>
-            <wp:docPr id="13" name="Picture 13"/>
+          <wp:inline distT="0" distB="0" distL="0" distR="0" wp14:anchorId="400596A3" wp14:editId="3F4BD1CC">
+            <wp:extent cx="4825671" cy="4742121"/>
+            <wp:effectExtent l="0" t="0" r="0" b="1905"/>
+            <wp:docPr id="4" name="Picture 4"/>
             <wp:cNvGraphicFramePr>
               <a:graphicFrameLocks xmlns:a="http://schemas.openxmlformats.org/drawingml/2006/main" noChangeAspect="1"/>
             </wp:cNvGraphicFramePr>
@@ -1992,7 +2102,7 @@
                   <pic:spPr>
                     <a:xfrm>
                       <a:off x="0" y="0"/>
-                      <a:ext cx="3366902" cy="5493365"/>
+                      <a:ext cx="4854560" cy="4770509"/>
                     </a:xfrm>
                     <a:prstGeom prst="rect">
                       <a:avLst/>
@@ -2010,17 +2120,18 @@
         <w:pStyle w:val="BodyText"/>
       </w:pPr>
       <w:r>
-        <w:t xml:space="preserve">To merge data from cl tables to 3 </w:t>
+        <w:t>Script example</w:t>
+      </w:r>
+      <w:r>
+        <w:t xml:space="preserve"> of </w:t>
       </w:r>
       <w:proofErr w:type="spellStart"/>
-      <w:proofErr w:type="gramStart"/>
-      <w:r>
-        <w:t>nf</w:t>
+      <w:r>
+        <w:t>wrk_table</w:t>
       </w:r>
       <w:proofErr w:type="spellEnd"/>
-      <w:proofErr w:type="gramEnd"/>
-      <w:r>
-        <w:t xml:space="preserve"> tables:</w:t>
+      <w:r>
+        <w:t>:</w:t>
       </w:r>
     </w:p>
     <w:p>
@@ -2031,12 +2142,11 @@
         <w:rPr>
           <w:noProof/>
         </w:rPr>
-        <w:lastRenderedPageBreak/>
         <w:drawing>
-          <wp:inline distT="0" distB="0" distL="0" distR="0" wp14:anchorId="76F97B76" wp14:editId="6C6A24CB">
-            <wp:extent cx="3242930" cy="4748812"/>
-            <wp:effectExtent l="0" t="0" r="0" b="0"/>
-            <wp:docPr id="14" name="Picture 14"/>
+          <wp:inline distT="0" distB="0" distL="0" distR="0" wp14:anchorId="69513747" wp14:editId="174EF0D5">
+            <wp:extent cx="4784651" cy="3218913"/>
+            <wp:effectExtent l="0" t="0" r="0" b="635"/>
+            <wp:docPr id="6" name="Picture 6"/>
             <wp:cNvGraphicFramePr>
               <a:graphicFrameLocks xmlns:a="http://schemas.openxmlformats.org/drawingml/2006/main" noChangeAspect="1"/>
             </wp:cNvGraphicFramePr>
@@ -2056,7 +2166,7 @@
                   <pic:spPr>
                     <a:xfrm>
                       <a:off x="0" y="0"/>
-                      <a:ext cx="3246254" cy="4753679"/>
+                      <a:ext cx="4821728" cy="3243857"/>
                     </a:xfrm>
                     <a:prstGeom prst="rect">
                       <a:avLst/>
@@ -2073,8 +2183,16 @@
       <w:pPr>
         <w:pStyle w:val="BodyText"/>
       </w:pPr>
-      <w:r>
-        <w:t xml:space="preserve">To load data to dimensions and fact table: </w:t>
+      <w:proofErr w:type="spellStart"/>
+      <w:proofErr w:type="gramStart"/>
+      <w:r>
+        <w:lastRenderedPageBreak/>
+        <w:t>wrk_insert_pkg.sql</w:t>
+      </w:r>
+      <w:proofErr w:type="spellEnd"/>
+      <w:proofErr w:type="gramEnd"/>
+      <w:r>
+        <w:t xml:space="preserve"> was created:</w:t>
       </w:r>
     </w:p>
     <w:p>
@@ -2086,10 +2204,10 @@
           <w:noProof/>
         </w:rPr>
         <w:drawing>
-          <wp:inline distT="0" distB="0" distL="0" distR="0" wp14:anchorId="6D57C529" wp14:editId="1203F2FC">
-            <wp:extent cx="4614530" cy="3132081"/>
-            <wp:effectExtent l="0" t="0" r="0" b="0"/>
-            <wp:docPr id="15" name="Picture 15"/>
+          <wp:inline distT="0" distB="0" distL="0" distR="0" wp14:anchorId="070DBDA7" wp14:editId="1563CE71">
+            <wp:extent cx="4295553" cy="1352431"/>
+            <wp:effectExtent l="0" t="0" r="0" b="635"/>
+            <wp:docPr id="17" name="Picture 17"/>
             <wp:cNvGraphicFramePr>
               <a:graphicFrameLocks xmlns:a="http://schemas.openxmlformats.org/drawingml/2006/main" noChangeAspect="1"/>
             </wp:cNvGraphicFramePr>
@@ -2109,7 +2227,7 @@
                   <pic:spPr>
                     <a:xfrm>
                       <a:off x="0" y="0"/>
-                      <a:ext cx="4620249" cy="3135963"/>
+                      <a:ext cx="4306899" cy="1356003"/>
                     </a:xfrm>
                     <a:prstGeom prst="rect">
                       <a:avLst/>
@@ -2125,162 +2243,155 @@
     <w:p>
       <w:pPr>
         <w:pStyle w:val="BodyText"/>
-        <w:keepNext/>
-        <w:jc w:val="center"/>
+      </w:pPr>
+      <w:r>
+        <w:t>To load everything to cleaning layer (</w:t>
+      </w:r>
+      <w:proofErr w:type="spellStart"/>
+      <w:r>
+        <w:t>cl_tables</w:t>
+      </w:r>
+      <w:proofErr w:type="spellEnd"/>
+      <w:r>
+        <w:t>):</w:t>
+      </w:r>
+    </w:p>
+    <w:p>
+      <w:pPr>
+        <w:pStyle w:val="BodyText"/>
+      </w:pPr>
+      <w:r>
+        <w:rPr>
+          <w:noProof/>
+        </w:rPr>
+        <w:drawing>
+          <wp:inline distT="0" distB="0" distL="0" distR="0" wp14:anchorId="2D10390C" wp14:editId="3064B68C">
+            <wp:extent cx="2945219" cy="3994422"/>
+            <wp:effectExtent l="0" t="0" r="7620" b="6350"/>
+            <wp:docPr id="12" name="Picture 12"/>
+            <wp:cNvGraphicFramePr>
+              <a:graphicFrameLocks xmlns:a="http://schemas.openxmlformats.org/drawingml/2006/main" noChangeAspect="1"/>
+            </wp:cNvGraphicFramePr>
+            <a:graphic xmlns:a="http://schemas.openxmlformats.org/drawingml/2006/main">
+              <a:graphicData uri="http://schemas.openxmlformats.org/drawingml/2006/picture">
+                <pic:pic xmlns:pic="http://schemas.openxmlformats.org/drawingml/2006/picture">
+                  <pic:nvPicPr>
+                    <pic:cNvPr id="1" name=""/>
+                    <pic:cNvPicPr/>
+                  </pic:nvPicPr>
+                  <pic:blipFill>
+                    <a:blip r:embed="rId18"/>
+                    <a:stretch>
+                      <a:fillRect/>
+                    </a:stretch>
+                  </pic:blipFill>
+                  <pic:spPr>
+                    <a:xfrm>
+                      <a:off x="0" y="0"/>
+                      <a:ext cx="2971366" cy="4029883"/>
+                    </a:xfrm>
+                    <a:prstGeom prst="rect">
+                      <a:avLst/>
+                    </a:prstGeom>
+                  </pic:spPr>
+                </pic:pic>
+              </a:graphicData>
+            </a:graphic>
+          </wp:inline>
+        </w:drawing>
+      </w:r>
+    </w:p>
+    <w:p>
+      <w:pPr>
+        <w:pStyle w:val="BodyText"/>
+      </w:pPr>
+      <w:r>
+        <w:t xml:space="preserve">Script example pf </w:t>
+      </w:r>
+      <w:proofErr w:type="spellStart"/>
+      <w:r>
+        <w:t>cl_load</w:t>
+      </w:r>
+      <w:proofErr w:type="spellEnd"/>
+      <w:r>
+        <w:t>:</w:t>
+      </w:r>
+    </w:p>
+    <w:p>
+      <w:pPr>
+        <w:pStyle w:val="BodyText"/>
+      </w:pPr>
+      <w:r>
+        <w:rPr>
+          <w:noProof/>
+        </w:rPr>
+        <w:drawing>
+          <wp:inline distT="0" distB="0" distL="0" distR="0" wp14:anchorId="06E5DF60" wp14:editId="2D095AB6">
+            <wp:extent cx="4763386" cy="2209372"/>
+            <wp:effectExtent l="0" t="0" r="0" b="635"/>
+            <wp:docPr id="16" name="Picture 16"/>
+            <wp:cNvGraphicFramePr>
+              <a:graphicFrameLocks xmlns:a="http://schemas.openxmlformats.org/drawingml/2006/main" noChangeAspect="1"/>
+            </wp:cNvGraphicFramePr>
+            <a:graphic xmlns:a="http://schemas.openxmlformats.org/drawingml/2006/main">
+              <a:graphicData uri="http://schemas.openxmlformats.org/drawingml/2006/picture">
+                <pic:pic xmlns:pic="http://schemas.openxmlformats.org/drawingml/2006/picture">
+                  <pic:nvPicPr>
+                    <pic:cNvPr id="1" name=""/>
+                    <pic:cNvPicPr/>
+                  </pic:nvPicPr>
+                  <pic:blipFill>
+                    <a:blip r:embed="rId19"/>
+                    <a:stretch>
+                      <a:fillRect/>
+                    </a:stretch>
+                  </pic:blipFill>
+                  <pic:spPr>
+                    <a:xfrm>
+                      <a:off x="0" y="0"/>
+                      <a:ext cx="4769855" cy="2212372"/>
+                    </a:xfrm>
+                    <a:prstGeom prst="rect">
+                      <a:avLst/>
+                    </a:prstGeom>
+                  </pic:spPr>
+                </pic:pic>
+              </a:graphicData>
+            </a:graphic>
+          </wp:inline>
+        </w:drawing>
+      </w:r>
+    </w:p>
+    <w:p>
+      <w:pPr>
+        <w:pStyle w:val="BodyText"/>
       </w:pPr>
       <w:r>
         <w:lastRenderedPageBreak/>
-        <w:pict>
-          <v:shape id="_x0000_i1029" type="#_x0000_t75" style="width:367.55pt;height:303.9pt">
-            <v:imagedata r:id="rId18" o:title="wrk_tables"/>
-          </v:shape>
-        </w:pict>
-      </w:r>
-    </w:p>
-    <w:p>
-      <w:pPr>
-        <w:pStyle w:val="Caption"/>
-        <w:jc w:val="center"/>
-      </w:pPr>
-      <w:r>
-        <w:t xml:space="preserve">Figure </w:t>
-      </w:r>
-      <w:fldSimple w:instr=" SEQ Figure \* ARABIC ">
-        <w:r>
-          <w:rPr>
-            <w:noProof/>
-          </w:rPr>
-          <w:t>3</w:t>
-        </w:r>
-      </w:fldSimple>
-      <w:r>
-        <w:t xml:space="preserve"> Sources tables</w:t>
+        <w:t xml:space="preserve">Script example of creating </w:t>
+      </w:r>
+      <w:proofErr w:type="spellStart"/>
+      <w:r>
+        <w:t>cl_tables</w:t>
+      </w:r>
+      <w:proofErr w:type="spellEnd"/>
+      <w:r>
+        <w:t>:</w:t>
       </w:r>
     </w:p>
     <w:p>
       <w:pPr>
         <w:pStyle w:val="BodyText"/>
-        <w:keepNext/>
-        <w:jc w:val="center"/>
-      </w:pPr>
-      <w:r>
-        <w:pict>
-          <v:shape id="_x0000_i1032" type="#_x0000_t75" style="width:371.7pt;height:254.5pt">
-            <v:imagedata r:id="rId19" o:title="cl_tables"/>
-          </v:shape>
-        </w:pict>
-      </w:r>
-    </w:p>
-    <w:p>
-      <w:pPr>
-        <w:pStyle w:val="Caption"/>
-        <w:jc w:val="center"/>
-      </w:pPr>
-      <w:r>
-        <w:t xml:space="preserve">Figure </w:t>
-      </w:r>
-      <w:fldSimple w:instr=" SEQ Figure \* ARABIC ">
-        <w:r>
-          <w:rPr>
-            <w:noProof/>
-          </w:rPr>
-          <w:t>4</w:t>
-        </w:r>
-      </w:fldSimple>
-      <w:r>
-        <w:t xml:space="preserve"> Cleansing tables</w:t>
-      </w:r>
-    </w:p>
-    <w:p>
-      <w:pPr>
-        <w:pStyle w:val="Heading1"/>
-      </w:pPr>
-      <w:bookmarkStart w:id="13" w:name="_Toc412572576"/>
-      <w:r>
-        <w:t>Fact Table Partitioning Strategy</w:t>
-      </w:r>
-      <w:bookmarkEnd w:id="13"/>
-    </w:p>
-    <w:p>
-      <w:pPr>
-        <w:pStyle w:val="BodyText"/>
-      </w:pPr>
-      <w:r>
-        <w:t xml:space="preserve">This fact table will be partitioned by airlines. In the future, when data will be stored in the time period of different months and years it’s better to partition by </w:t>
-      </w:r>
-      <w:r>
-        <w:t>months.</w:t>
-      </w:r>
-    </w:p>
-    <w:p>
-      <w:pPr>
-        <w:pStyle w:val="Heading1"/>
-      </w:pPr>
-      <w:bookmarkStart w:id="14" w:name="_Toc412572577"/>
-      <w:r>
-        <w:lastRenderedPageBreak/>
-        <w:t>Strategy of Parallel Load</w:t>
-      </w:r>
-      <w:bookmarkEnd w:id="14"/>
-    </w:p>
-    <w:p>
-      <w:pPr>
-        <w:pStyle w:val="BodyText"/>
-      </w:pPr>
-      <w:r>
-        <w:t xml:space="preserve">It’s better to load all dimensional in parallel with fact table. </w:t>
-      </w:r>
-    </w:p>
-    <w:p>
-      <w:pPr>
-        <w:pStyle w:val="Heading1"/>
-      </w:pPr>
-      <w:bookmarkStart w:id="15" w:name="_Toc412572578"/>
-      <w:r>
-        <w:t>Report Layouts</w:t>
-      </w:r>
-      <w:bookmarkEnd w:id="10"/>
-      <w:bookmarkEnd w:id="15"/>
-    </w:p>
-    <w:p>
-      <w:pPr>
-        <w:pStyle w:val="Heading1"/>
-        <w:numPr>
-          <w:ilvl w:val="0"/>
-          <w:numId w:val="0"/>
-        </w:numPr>
-        <w:rPr>
-          <w:rFonts w:ascii="Times New Roman" w:hAnsi="Times New Roman"/>
-          <w:b w:val="0"/>
-          <w:sz w:val="20"/>
-        </w:rPr>
-      </w:pPr>
-      <w:r>
-        <w:rPr>
-          <w:rFonts w:ascii="Times New Roman" w:hAnsi="Times New Roman"/>
-          <w:b w:val="0"/>
-          <w:sz w:val="20"/>
-        </w:rPr>
-        <w:t>Examples are stored down below.</w:t>
-      </w:r>
-    </w:p>
-    <w:p>
-      <w:pPr>
-        <w:pStyle w:val="Heading1"/>
-        <w:numPr>
-          <w:ilvl w:val="0"/>
-          <w:numId w:val="0"/>
-        </w:numPr>
       </w:pPr>
       <w:r>
         <w:rPr>
           <w:noProof/>
         </w:rPr>
         <w:drawing>
-          <wp:inline distT="0" distB="0" distL="0" distR="0" wp14:anchorId="6900DE46" wp14:editId="7A917A84">
-            <wp:extent cx="5941695" cy="2343150"/>
-            <wp:effectExtent l="0" t="0" r="1905" b="0"/>
-            <wp:docPr id="1" name="Picture 1"/>
+          <wp:inline distT="0" distB="0" distL="0" distR="0" wp14:anchorId="40C7275D" wp14:editId="17A86F3A">
+            <wp:extent cx="3806456" cy="3651871"/>
+            <wp:effectExtent l="0" t="0" r="3810" b="6350"/>
+            <wp:docPr id="18" name="Picture 18"/>
             <wp:cNvGraphicFramePr>
               <a:graphicFrameLocks xmlns:a="http://schemas.openxmlformats.org/drawingml/2006/main" noChangeAspect="1"/>
             </wp:cNvGraphicFramePr>
@@ -2300,7 +2411,7 @@
                   <pic:spPr>
                     <a:xfrm>
                       <a:off x="0" y="0"/>
-                      <a:ext cx="5941695" cy="2343150"/>
+                      <a:ext cx="3817311" cy="3662285"/>
                     </a:xfrm>
                     <a:prstGeom prst="rect">
                       <a:avLst/>
@@ -2315,45 +2426,33 @@
     </w:p>
     <w:p>
       <w:pPr>
-        <w:pStyle w:val="Caption"/>
-        <w:jc w:val="center"/>
-      </w:pPr>
-      <w:r>
-        <w:t xml:space="preserve">Figure </w:t>
-      </w:r>
-      <w:fldSimple w:instr=" SEQ Figure \* ARABIC ">
-        <w:r>
-          <w:rPr>
-            <w:noProof/>
-          </w:rPr>
-          <w:t>5</w:t>
-        </w:r>
-      </w:fldSimple>
-      <w:r>
-        <w:t xml:space="preserve"> Report example 1</w:t>
-      </w:r>
-    </w:p>
-    <w:p>
-      <w:pPr>
         <w:pStyle w:val="BodyText"/>
       </w:pPr>
+      <w:r>
+        <w:t xml:space="preserve">Another way to load is </w:t>
+      </w:r>
+      <w:proofErr w:type="spellStart"/>
+      <w:r>
+        <w:t>cl_insert_pkg.sql</w:t>
+      </w:r>
+      <w:proofErr w:type="spellEnd"/>
+      <w:r>
+        <w:t xml:space="preserve"> package: </w:t>
+      </w:r>
     </w:p>
     <w:p>
       <w:pPr>
         <w:pStyle w:val="BodyText"/>
-        <w:keepNext/>
-        <w:jc w:val="center"/>
       </w:pPr>
       <w:r>
         <w:rPr>
           <w:noProof/>
         </w:rPr>
-        <w:lastRenderedPageBreak/>
         <w:drawing>
-          <wp:inline distT="0" distB="0" distL="0" distR="0" wp14:anchorId="10F9BDB3" wp14:editId="0EB07185">
-            <wp:extent cx="3886200" cy="4933950"/>
+          <wp:inline distT="0" distB="0" distL="0" distR="0" wp14:anchorId="5B4F804B" wp14:editId="484D9642">
+            <wp:extent cx="4710223" cy="4325129"/>
             <wp:effectExtent l="0" t="0" r="0" b="0"/>
-            <wp:docPr id="5" name="Picture 5"/>
+            <wp:docPr id="19" name="Picture 19"/>
             <wp:cNvGraphicFramePr>
               <a:graphicFrameLocks xmlns:a="http://schemas.openxmlformats.org/drawingml/2006/main" noChangeAspect="1"/>
             </wp:cNvGraphicFramePr>
@@ -2373,6 +2472,794 @@
                   <pic:spPr>
                     <a:xfrm>
                       <a:off x="0" y="0"/>
+                      <a:ext cx="4713181" cy="4327845"/>
+                    </a:xfrm>
+                    <a:prstGeom prst="rect">
+                      <a:avLst/>
+                    </a:prstGeom>
+                  </pic:spPr>
+                </pic:pic>
+              </a:graphicData>
+            </a:graphic>
+          </wp:inline>
+        </w:drawing>
+      </w:r>
+    </w:p>
+    <w:p>
+      <w:pPr>
+        <w:pStyle w:val="BodyText"/>
+      </w:pPr>
+      <w:r>
+        <w:lastRenderedPageBreak/>
+        <w:t>To create 3nf tables:</w:t>
+      </w:r>
+    </w:p>
+    <w:p>
+      <w:pPr>
+        <w:pStyle w:val="BodyText"/>
+      </w:pPr>
+      <w:r>
+        <w:rPr>
+          <w:noProof/>
+        </w:rPr>
+        <w:drawing>
+          <wp:inline distT="0" distB="0" distL="0" distR="0" wp14:anchorId="235696C7" wp14:editId="5F706A19">
+            <wp:extent cx="2668772" cy="4354309"/>
+            <wp:effectExtent l="0" t="0" r="0" b="8255"/>
+            <wp:docPr id="13" name="Picture 13"/>
+            <wp:cNvGraphicFramePr>
+              <a:graphicFrameLocks xmlns:a="http://schemas.openxmlformats.org/drawingml/2006/main" noChangeAspect="1"/>
+            </wp:cNvGraphicFramePr>
+            <a:graphic xmlns:a="http://schemas.openxmlformats.org/drawingml/2006/main">
+              <a:graphicData uri="http://schemas.openxmlformats.org/drawingml/2006/picture">
+                <pic:pic xmlns:pic="http://schemas.openxmlformats.org/drawingml/2006/picture">
+                  <pic:nvPicPr>
+                    <pic:cNvPr id="1" name=""/>
+                    <pic:cNvPicPr/>
+                  </pic:nvPicPr>
+                  <pic:blipFill>
+                    <a:blip r:embed="rId22"/>
+                    <a:stretch>
+                      <a:fillRect/>
+                    </a:stretch>
+                  </pic:blipFill>
+                  <pic:spPr>
+                    <a:xfrm>
+                      <a:off x="0" y="0"/>
+                      <a:ext cx="2679197" cy="4371318"/>
+                    </a:xfrm>
+                    <a:prstGeom prst="rect">
+                      <a:avLst/>
+                    </a:prstGeom>
+                  </pic:spPr>
+                </pic:pic>
+              </a:graphicData>
+            </a:graphic>
+          </wp:inline>
+        </w:drawing>
+      </w:r>
+    </w:p>
+    <w:p>
+      <w:pPr>
+        <w:pStyle w:val="BodyText"/>
+      </w:pPr>
+      <w:r>
+        <w:t xml:space="preserve">Script example of creating 3nf_tables: </w:t>
+      </w:r>
+    </w:p>
+    <w:p>
+      <w:pPr>
+        <w:pStyle w:val="BodyText"/>
+      </w:pPr>
+      <w:r>
+        <w:rPr>
+          <w:noProof/>
+        </w:rPr>
+        <w:drawing>
+          <wp:inline distT="0" distB="0" distL="0" distR="0" wp14:anchorId="69C22BE2" wp14:editId="4654D85F">
+            <wp:extent cx="4348716" cy="1441671"/>
+            <wp:effectExtent l="0" t="0" r="0" b="6350"/>
+            <wp:docPr id="20" name="Picture 20"/>
+            <wp:cNvGraphicFramePr>
+              <a:graphicFrameLocks xmlns:a="http://schemas.openxmlformats.org/drawingml/2006/main" noChangeAspect="1"/>
+            </wp:cNvGraphicFramePr>
+            <a:graphic xmlns:a="http://schemas.openxmlformats.org/drawingml/2006/main">
+              <a:graphicData uri="http://schemas.openxmlformats.org/drawingml/2006/picture">
+                <pic:pic xmlns:pic="http://schemas.openxmlformats.org/drawingml/2006/picture">
+                  <pic:nvPicPr>
+                    <pic:cNvPr id="1" name=""/>
+                    <pic:cNvPicPr/>
+                  </pic:nvPicPr>
+                  <pic:blipFill>
+                    <a:blip r:embed="rId23"/>
+                    <a:stretch>
+                      <a:fillRect/>
+                    </a:stretch>
+                  </pic:blipFill>
+                  <pic:spPr>
+                    <a:xfrm>
+                      <a:off x="0" y="0"/>
+                      <a:ext cx="4377325" cy="1451155"/>
+                    </a:xfrm>
+                    <a:prstGeom prst="rect">
+                      <a:avLst/>
+                    </a:prstGeom>
+                  </pic:spPr>
+                </pic:pic>
+              </a:graphicData>
+            </a:graphic>
+          </wp:inline>
+        </w:drawing>
+      </w:r>
+    </w:p>
+    <w:p>
+      <w:pPr>
+        <w:pStyle w:val="BodyText"/>
+      </w:pPr>
+    </w:p>
+    <w:p>
+      <w:pPr>
+        <w:pStyle w:val="BodyText"/>
+      </w:pPr>
+    </w:p>
+    <w:p>
+      <w:pPr>
+        <w:pStyle w:val="BodyText"/>
+      </w:pPr>
+    </w:p>
+    <w:p>
+      <w:pPr>
+        <w:pStyle w:val="BodyText"/>
+      </w:pPr>
+    </w:p>
+    <w:p>
+      <w:pPr>
+        <w:pStyle w:val="BodyText"/>
+      </w:pPr>
+    </w:p>
+    <w:p>
+      <w:pPr>
+        <w:pStyle w:val="BodyText"/>
+      </w:pPr>
+    </w:p>
+    <w:p>
+      <w:pPr>
+        <w:pStyle w:val="BodyText"/>
+      </w:pPr>
+    </w:p>
+    <w:p>
+      <w:pPr>
+        <w:pStyle w:val="BodyText"/>
+      </w:pPr>
+    </w:p>
+    <w:p>
+      <w:pPr>
+        <w:pStyle w:val="BodyText"/>
+      </w:pPr>
+    </w:p>
+    <w:p>
+      <w:pPr>
+        <w:pStyle w:val="BodyText"/>
+      </w:pPr>
+      <w:r>
+        <w:lastRenderedPageBreak/>
+        <w:t xml:space="preserve">To merge data from cl tables to 3 </w:t>
+      </w:r>
+      <w:proofErr w:type="spellStart"/>
+      <w:proofErr w:type="gramStart"/>
+      <w:r>
+        <w:t>nf</w:t>
+      </w:r>
+      <w:proofErr w:type="spellEnd"/>
+      <w:proofErr w:type="gramEnd"/>
+      <w:r>
+        <w:t xml:space="preserve"> tables:</w:t>
+      </w:r>
+    </w:p>
+    <w:p>
+      <w:pPr>
+        <w:pStyle w:val="BodyText"/>
+      </w:pPr>
+      <w:r>
+        <w:rPr>
+          <w:noProof/>
+        </w:rPr>
+        <w:drawing>
+          <wp:inline distT="0" distB="0" distL="0" distR="0" wp14:anchorId="5DC552F0" wp14:editId="760B9E2C">
+            <wp:extent cx="3242930" cy="4748812"/>
+            <wp:effectExtent l="0" t="0" r="0" b="0"/>
+            <wp:docPr id="14" name="Picture 14"/>
+            <wp:cNvGraphicFramePr>
+              <a:graphicFrameLocks xmlns:a="http://schemas.openxmlformats.org/drawingml/2006/main" noChangeAspect="1"/>
+            </wp:cNvGraphicFramePr>
+            <a:graphic xmlns:a="http://schemas.openxmlformats.org/drawingml/2006/main">
+              <a:graphicData uri="http://schemas.openxmlformats.org/drawingml/2006/picture">
+                <pic:pic xmlns:pic="http://schemas.openxmlformats.org/drawingml/2006/picture">
+                  <pic:nvPicPr>
+                    <pic:cNvPr id="1" name=""/>
+                    <pic:cNvPicPr/>
+                  </pic:nvPicPr>
+                  <pic:blipFill>
+                    <a:blip r:embed="rId24"/>
+                    <a:stretch>
+                      <a:fillRect/>
+                    </a:stretch>
+                  </pic:blipFill>
+                  <pic:spPr>
+                    <a:xfrm>
+                      <a:off x="0" y="0"/>
+                      <a:ext cx="3246254" cy="4753679"/>
+                    </a:xfrm>
+                    <a:prstGeom prst="rect">
+                      <a:avLst/>
+                    </a:prstGeom>
+                  </pic:spPr>
+                </pic:pic>
+              </a:graphicData>
+            </a:graphic>
+          </wp:inline>
+        </w:drawing>
+      </w:r>
+    </w:p>
+    <w:p>
+      <w:pPr>
+        <w:pStyle w:val="BodyText"/>
+      </w:pPr>
+      <w:r>
+        <w:t xml:space="preserve">Script example of loading to 3nf with the help </w:t>
+      </w:r>
+      <w:proofErr w:type="gramStart"/>
+      <w:r>
+        <w:t xml:space="preserve">of  </w:t>
+      </w:r>
+      <w:proofErr w:type="spellStart"/>
+      <w:r>
+        <w:t>cl</w:t>
+      </w:r>
+      <w:proofErr w:type="gramEnd"/>
+      <w:r>
+        <w:t>_to_ce_pkg.sql</w:t>
+      </w:r>
+      <w:proofErr w:type="spellEnd"/>
+      <w:r>
+        <w:t xml:space="preserve"> package:</w:t>
+      </w:r>
+    </w:p>
+    <w:p>
+      <w:pPr>
+        <w:pStyle w:val="BodyText"/>
+      </w:pPr>
+      <w:r>
+        <w:rPr>
+          <w:noProof/>
+        </w:rPr>
+        <w:drawing>
+          <wp:inline distT="0" distB="0" distL="0" distR="0" wp14:anchorId="1DB72956" wp14:editId="20E86BDB">
+            <wp:extent cx="2913321" cy="3163960"/>
+            <wp:effectExtent l="0" t="0" r="1905" b="0"/>
+            <wp:docPr id="21" name="Picture 21"/>
+            <wp:cNvGraphicFramePr>
+              <a:graphicFrameLocks xmlns:a="http://schemas.openxmlformats.org/drawingml/2006/main" noChangeAspect="1"/>
+            </wp:cNvGraphicFramePr>
+            <a:graphic xmlns:a="http://schemas.openxmlformats.org/drawingml/2006/main">
+              <a:graphicData uri="http://schemas.openxmlformats.org/drawingml/2006/picture">
+                <pic:pic xmlns:pic="http://schemas.openxmlformats.org/drawingml/2006/picture">
+                  <pic:nvPicPr>
+                    <pic:cNvPr id="1" name=""/>
+                    <pic:cNvPicPr/>
+                  </pic:nvPicPr>
+                  <pic:blipFill>
+                    <a:blip r:embed="rId25"/>
+                    <a:stretch>
+                      <a:fillRect/>
+                    </a:stretch>
+                  </pic:blipFill>
+                  <pic:spPr>
+                    <a:xfrm>
+                      <a:off x="0" y="0"/>
+                      <a:ext cx="2927965" cy="3179864"/>
+                    </a:xfrm>
+                    <a:prstGeom prst="rect">
+                      <a:avLst/>
+                    </a:prstGeom>
+                  </pic:spPr>
+                </pic:pic>
+              </a:graphicData>
+            </a:graphic>
+          </wp:inline>
+        </w:drawing>
+      </w:r>
+    </w:p>
+    <w:p>
+      <w:pPr>
+        <w:pStyle w:val="BodyText"/>
+      </w:pPr>
+      <w:r>
+        <w:lastRenderedPageBreak/>
+        <w:t xml:space="preserve">Another way to load is by each </w:t>
+      </w:r>
+      <w:proofErr w:type="spellStart"/>
+      <w:r>
+        <w:t>sql</w:t>
+      </w:r>
+      <w:proofErr w:type="spellEnd"/>
+      <w:r>
+        <w:t xml:space="preserve"> file:</w:t>
+      </w:r>
+    </w:p>
+    <w:p>
+      <w:pPr>
+        <w:pStyle w:val="BodyText"/>
+      </w:pPr>
+      <w:r>
+        <w:rPr>
+          <w:noProof/>
+        </w:rPr>
+        <w:drawing>
+          <wp:inline distT="0" distB="0" distL="0" distR="0" wp14:anchorId="0183A01D" wp14:editId="04A3152D">
+            <wp:extent cx="4001010" cy="3806455"/>
+            <wp:effectExtent l="0" t="0" r="0" b="3810"/>
+            <wp:docPr id="22" name="Picture 22"/>
+            <wp:cNvGraphicFramePr>
+              <a:graphicFrameLocks xmlns:a="http://schemas.openxmlformats.org/drawingml/2006/main" noChangeAspect="1"/>
+            </wp:cNvGraphicFramePr>
+            <a:graphic xmlns:a="http://schemas.openxmlformats.org/drawingml/2006/main">
+              <a:graphicData uri="http://schemas.openxmlformats.org/drawingml/2006/picture">
+                <pic:pic xmlns:pic="http://schemas.openxmlformats.org/drawingml/2006/picture">
+                  <pic:nvPicPr>
+                    <pic:cNvPr id="1" name=""/>
+                    <pic:cNvPicPr/>
+                  </pic:nvPicPr>
+                  <pic:blipFill>
+                    <a:blip r:embed="rId26"/>
+                    <a:stretch>
+                      <a:fillRect/>
+                    </a:stretch>
+                  </pic:blipFill>
+                  <pic:spPr>
+                    <a:xfrm>
+                      <a:off x="0" y="0"/>
+                      <a:ext cx="4011462" cy="3816399"/>
+                    </a:xfrm>
+                    <a:prstGeom prst="rect">
+                      <a:avLst/>
+                    </a:prstGeom>
+                  </pic:spPr>
+                </pic:pic>
+              </a:graphicData>
+            </a:graphic>
+          </wp:inline>
+        </w:drawing>
+      </w:r>
+    </w:p>
+    <w:p>
+      <w:pPr>
+        <w:pStyle w:val="BodyText"/>
+      </w:pPr>
+      <w:r>
+        <w:t xml:space="preserve">To </w:t>
+      </w:r>
+      <w:r>
+        <w:t xml:space="preserve">create tables and </w:t>
+      </w:r>
+      <w:r>
+        <w:t xml:space="preserve">load data to dimensions: </w:t>
+      </w:r>
+    </w:p>
+    <w:p>
+      <w:pPr>
+        <w:pStyle w:val="BodyText"/>
+      </w:pPr>
+      <w:r>
+        <w:rPr>
+          <w:noProof/>
+        </w:rPr>
+        <w:drawing>
+          <wp:inline distT="0" distB="0" distL="0" distR="0" wp14:anchorId="6D57C529" wp14:editId="1203F2FC">
+            <wp:extent cx="5639425" cy="3827721"/>
+            <wp:effectExtent l="0" t="0" r="0" b="1905"/>
+            <wp:docPr id="15" name="Picture 15"/>
+            <wp:cNvGraphicFramePr>
+              <a:graphicFrameLocks xmlns:a="http://schemas.openxmlformats.org/drawingml/2006/main" noChangeAspect="1"/>
+            </wp:cNvGraphicFramePr>
+            <a:graphic xmlns:a="http://schemas.openxmlformats.org/drawingml/2006/main">
+              <a:graphicData uri="http://schemas.openxmlformats.org/drawingml/2006/picture">
+                <pic:pic xmlns:pic="http://schemas.openxmlformats.org/drawingml/2006/picture">
+                  <pic:nvPicPr>
+                    <pic:cNvPr id="1" name=""/>
+                    <pic:cNvPicPr/>
+                  </pic:nvPicPr>
+                  <pic:blipFill>
+                    <a:blip r:embed="rId27"/>
+                    <a:stretch>
+                      <a:fillRect/>
+                    </a:stretch>
+                  </pic:blipFill>
+                  <pic:spPr>
+                    <a:xfrm>
+                      <a:off x="0" y="0"/>
+                      <a:ext cx="5653475" cy="3837257"/>
+                    </a:xfrm>
+                    <a:prstGeom prst="rect">
+                      <a:avLst/>
+                    </a:prstGeom>
+                  </pic:spPr>
+                </pic:pic>
+              </a:graphicData>
+            </a:graphic>
+          </wp:inline>
+        </w:drawing>
+      </w:r>
+    </w:p>
+    <w:p>
+      <w:pPr>
+        <w:pStyle w:val="BodyText"/>
+      </w:pPr>
+    </w:p>
+    <w:p>
+      <w:pPr>
+        <w:pStyle w:val="BodyText"/>
+      </w:pPr>
+      <w:r>
+        <w:lastRenderedPageBreak/>
+        <w:t xml:space="preserve">Script example of </w:t>
+      </w:r>
+      <w:r>
+        <w:t xml:space="preserve">creation and loading data: </w:t>
+      </w:r>
+    </w:p>
+    <w:p>
+      <w:pPr>
+        <w:pStyle w:val="BodyText"/>
+      </w:pPr>
+      <w:r>
+        <w:rPr>
+          <w:noProof/>
+        </w:rPr>
+        <w:drawing>
+          <wp:inline distT="0" distB="0" distL="0" distR="0" wp14:anchorId="5ACEE340" wp14:editId="4D823632">
+            <wp:extent cx="4221126" cy="3723662"/>
+            <wp:effectExtent l="0" t="0" r="8255" b="0"/>
+            <wp:docPr id="23" name="Picture 23"/>
+            <wp:cNvGraphicFramePr>
+              <a:graphicFrameLocks xmlns:a="http://schemas.openxmlformats.org/drawingml/2006/main" noChangeAspect="1"/>
+            </wp:cNvGraphicFramePr>
+            <a:graphic xmlns:a="http://schemas.openxmlformats.org/drawingml/2006/main">
+              <a:graphicData uri="http://schemas.openxmlformats.org/drawingml/2006/picture">
+                <pic:pic xmlns:pic="http://schemas.openxmlformats.org/drawingml/2006/picture">
+                  <pic:nvPicPr>
+                    <pic:cNvPr id="1" name=""/>
+                    <pic:cNvPicPr/>
+                  </pic:nvPicPr>
+                  <pic:blipFill>
+                    <a:blip r:embed="rId28"/>
+                    <a:stretch>
+                      <a:fillRect/>
+                    </a:stretch>
+                  </pic:blipFill>
+                  <pic:spPr>
+                    <a:xfrm>
+                      <a:off x="0" y="0"/>
+                      <a:ext cx="4225720" cy="3727715"/>
+                    </a:xfrm>
+                    <a:prstGeom prst="rect">
+                      <a:avLst/>
+                    </a:prstGeom>
+                  </pic:spPr>
+                </pic:pic>
+              </a:graphicData>
+            </a:graphic>
+          </wp:inline>
+        </w:drawing>
+      </w:r>
+    </w:p>
+    <w:p>
+      <w:pPr>
+        <w:pStyle w:val="BodyText"/>
+      </w:pPr>
+      <w:r>
+        <w:t xml:space="preserve">Schemas of my </w:t>
+      </w:r>
+      <w:proofErr w:type="spellStart"/>
+      <w:r>
+        <w:t>bl_cl</w:t>
+      </w:r>
+      <w:proofErr w:type="spellEnd"/>
+      <w:r>
+        <w:t xml:space="preserve"> layer: </w:t>
+      </w:r>
+      <w:bookmarkStart w:id="12" w:name="_GoBack"/>
+      <w:bookmarkEnd w:id="12"/>
+    </w:p>
+    <w:p>
+      <w:pPr>
+        <w:pStyle w:val="BodyText"/>
+        <w:keepNext/>
+        <w:jc w:val="center"/>
+      </w:pPr>
+      <w:r>
+        <w:pict>
+          <v:shape id="_x0000_i1027" type="#_x0000_t75" style="width:367.55pt;height:303.9pt">
+            <v:imagedata r:id="rId29" o:title="wrk_tables"/>
+          </v:shape>
+        </w:pict>
+      </w:r>
+    </w:p>
+    <w:p>
+      <w:pPr>
+        <w:pStyle w:val="Caption"/>
+        <w:jc w:val="center"/>
+      </w:pPr>
+      <w:r>
+        <w:t xml:space="preserve">Figure </w:t>
+      </w:r>
+      <w:r>
+        <w:fldChar w:fldCharType="begin"/>
+      </w:r>
+      <w:r>
+        <w:instrText xml:space="preserve"> SEQ Figure \* ARABIC </w:instrText>
+      </w:r>
+      <w:r>
+        <w:fldChar w:fldCharType="separate"/>
+      </w:r>
+      <w:r>
+        <w:rPr>
+          <w:noProof/>
+        </w:rPr>
+        <w:t>3</w:t>
+      </w:r>
+      <w:r>
+        <w:rPr>
+          <w:noProof/>
+        </w:rPr>
+        <w:fldChar w:fldCharType="end"/>
+      </w:r>
+      <w:r>
+        <w:t xml:space="preserve"> Sources tables</w:t>
+      </w:r>
+    </w:p>
+    <w:p>
+      <w:pPr>
+        <w:pStyle w:val="BodyText"/>
+        <w:keepNext/>
+        <w:jc w:val="center"/>
+      </w:pPr>
+      <w:r>
+        <w:lastRenderedPageBreak/>
+        <w:pict>
+          <v:shape id="_x0000_i1028" type="#_x0000_t75" style="width:371.7pt;height:254.5pt">
+            <v:imagedata r:id="rId30" o:title="cl_tables"/>
+          </v:shape>
+        </w:pict>
+      </w:r>
+    </w:p>
+    <w:p>
+      <w:pPr>
+        <w:pStyle w:val="Caption"/>
+        <w:jc w:val="center"/>
+      </w:pPr>
+      <w:r>
+        <w:t xml:space="preserve">Figure </w:t>
+      </w:r>
+      <w:r>
+        <w:fldChar w:fldCharType="begin"/>
+      </w:r>
+      <w:r>
+        <w:instrText xml:space="preserve"> SEQ Figure \* ARABIC </w:instrText>
+      </w:r>
+      <w:r>
+        <w:fldChar w:fldCharType="separate"/>
+      </w:r>
+      <w:r>
+        <w:rPr>
+          <w:noProof/>
+        </w:rPr>
+        <w:t>4</w:t>
+      </w:r>
+      <w:r>
+        <w:rPr>
+          <w:noProof/>
+        </w:rPr>
+        <w:fldChar w:fldCharType="end"/>
+      </w:r>
+      <w:r>
+        <w:t xml:space="preserve"> Cleansing tables</w:t>
+      </w:r>
+    </w:p>
+    <w:p>
+      <w:pPr>
+        <w:pStyle w:val="Heading1"/>
+      </w:pPr>
+      <w:bookmarkStart w:id="13" w:name="_Toc412572576"/>
+      <w:r>
+        <w:t>Fact Table Partitioning Strategy</w:t>
+      </w:r>
+      <w:bookmarkEnd w:id="13"/>
+    </w:p>
+    <w:p>
+      <w:pPr>
+        <w:pStyle w:val="BodyText"/>
+      </w:pPr>
+      <w:r>
+        <w:t xml:space="preserve">This fact table will be partitioned by airlines. In the future, when data will be stored in the time period of different months and years it’s better to partition by </w:t>
+      </w:r>
+      <w:r>
+        <w:t>months.</w:t>
+      </w:r>
+    </w:p>
+    <w:p>
+      <w:pPr>
+        <w:pStyle w:val="Heading1"/>
+      </w:pPr>
+      <w:bookmarkStart w:id="14" w:name="_Toc412572577"/>
+      <w:r>
+        <w:t>Strategy of Parallel Load</w:t>
+      </w:r>
+      <w:bookmarkEnd w:id="14"/>
+    </w:p>
+    <w:p>
+      <w:pPr>
+        <w:pStyle w:val="BodyText"/>
+      </w:pPr>
+      <w:r>
+        <w:t xml:space="preserve">It’s better to load all dimensional in parallel with fact table. </w:t>
+      </w:r>
+    </w:p>
+    <w:p>
+      <w:pPr>
+        <w:pStyle w:val="Heading1"/>
+      </w:pPr>
+      <w:bookmarkStart w:id="15" w:name="_Toc412572578"/>
+      <w:r>
+        <w:t>Report Layouts</w:t>
+      </w:r>
+      <w:bookmarkEnd w:id="9"/>
+      <w:bookmarkEnd w:id="15"/>
+    </w:p>
+    <w:p>
+      <w:pPr>
+        <w:pStyle w:val="Heading1"/>
+        <w:numPr>
+          <w:ilvl w:val="0"/>
+          <w:numId w:val="0"/>
+        </w:numPr>
+        <w:rPr>
+          <w:rFonts w:ascii="Times New Roman" w:hAnsi="Times New Roman"/>
+          <w:b w:val="0"/>
+          <w:sz w:val="20"/>
+        </w:rPr>
+      </w:pPr>
+      <w:r>
+        <w:rPr>
+          <w:rFonts w:ascii="Times New Roman" w:hAnsi="Times New Roman"/>
+          <w:b w:val="0"/>
+          <w:sz w:val="20"/>
+        </w:rPr>
+        <w:t>Examples are stored down below.</w:t>
+      </w:r>
+    </w:p>
+    <w:p>
+      <w:pPr>
+        <w:pStyle w:val="Heading1"/>
+        <w:numPr>
+          <w:ilvl w:val="0"/>
+          <w:numId w:val="0"/>
+        </w:numPr>
+      </w:pPr>
+      <w:r>
+        <w:rPr>
+          <w:noProof/>
+        </w:rPr>
+        <w:drawing>
+          <wp:inline distT="0" distB="0" distL="0" distR="0" wp14:anchorId="6900DE46" wp14:editId="7A917A84">
+            <wp:extent cx="5941695" cy="2343150"/>
+            <wp:effectExtent l="0" t="0" r="1905" b="0"/>
+            <wp:docPr id="1" name="Picture 1"/>
+            <wp:cNvGraphicFramePr>
+              <a:graphicFrameLocks xmlns:a="http://schemas.openxmlformats.org/drawingml/2006/main" noChangeAspect="1"/>
+            </wp:cNvGraphicFramePr>
+            <a:graphic xmlns:a="http://schemas.openxmlformats.org/drawingml/2006/main">
+              <a:graphicData uri="http://schemas.openxmlformats.org/drawingml/2006/picture">
+                <pic:pic xmlns:pic="http://schemas.openxmlformats.org/drawingml/2006/picture">
+                  <pic:nvPicPr>
+                    <pic:cNvPr id="1" name=""/>
+                    <pic:cNvPicPr/>
+                  </pic:nvPicPr>
+                  <pic:blipFill>
+                    <a:blip r:embed="rId31"/>
+                    <a:stretch>
+                      <a:fillRect/>
+                    </a:stretch>
+                  </pic:blipFill>
+                  <pic:spPr>
+                    <a:xfrm>
+                      <a:off x="0" y="0"/>
+                      <a:ext cx="5941695" cy="2343150"/>
+                    </a:xfrm>
+                    <a:prstGeom prst="rect">
+                      <a:avLst/>
+                    </a:prstGeom>
+                  </pic:spPr>
+                </pic:pic>
+              </a:graphicData>
+            </a:graphic>
+          </wp:inline>
+        </w:drawing>
+      </w:r>
+    </w:p>
+    <w:p>
+      <w:pPr>
+        <w:pStyle w:val="Caption"/>
+        <w:jc w:val="center"/>
+      </w:pPr>
+      <w:r>
+        <w:t xml:space="preserve">Figure </w:t>
+      </w:r>
+      <w:r>
+        <w:fldChar w:fldCharType="begin"/>
+      </w:r>
+      <w:r>
+        <w:instrText xml:space="preserve"> SEQ Figure \* ARABIC </w:instrText>
+      </w:r>
+      <w:r>
+        <w:fldChar w:fldCharType="separate"/>
+      </w:r>
+      <w:r>
+        <w:rPr>
+          <w:noProof/>
+        </w:rPr>
+        <w:t>5</w:t>
+      </w:r>
+      <w:r>
+        <w:rPr>
+          <w:noProof/>
+        </w:rPr>
+        <w:fldChar w:fldCharType="end"/>
+      </w:r>
+      <w:r>
+        <w:t xml:space="preserve"> Report example 1</w:t>
+      </w:r>
+    </w:p>
+    <w:p>
+      <w:pPr>
+        <w:pStyle w:val="BodyText"/>
+      </w:pPr>
+    </w:p>
+    <w:p>
+      <w:pPr>
+        <w:pStyle w:val="BodyText"/>
+        <w:keepNext/>
+        <w:jc w:val="center"/>
+      </w:pPr>
+      <w:r>
+        <w:rPr>
+          <w:noProof/>
+        </w:rPr>
+        <w:lastRenderedPageBreak/>
+        <w:drawing>
+          <wp:inline distT="0" distB="0" distL="0" distR="0" wp14:anchorId="10F9BDB3" wp14:editId="0EB07185">
+            <wp:extent cx="3886200" cy="4933950"/>
+            <wp:effectExtent l="0" t="0" r="0" b="0"/>
+            <wp:docPr id="5" name="Picture 5"/>
+            <wp:cNvGraphicFramePr>
+              <a:graphicFrameLocks xmlns:a="http://schemas.openxmlformats.org/drawingml/2006/main" noChangeAspect="1"/>
+            </wp:cNvGraphicFramePr>
+            <a:graphic xmlns:a="http://schemas.openxmlformats.org/drawingml/2006/main">
+              <a:graphicData uri="http://schemas.openxmlformats.org/drawingml/2006/picture">
+                <pic:pic xmlns:pic="http://schemas.openxmlformats.org/drawingml/2006/picture">
+                  <pic:nvPicPr>
+                    <pic:cNvPr id="1" name=""/>
+                    <pic:cNvPicPr/>
+                  </pic:nvPicPr>
+                  <pic:blipFill>
+                    <a:blip r:embed="rId32"/>
+                    <a:stretch>
+                      <a:fillRect/>
+                    </a:stretch>
+                  </pic:blipFill>
+                  <pic:spPr>
+                    <a:xfrm>
+                      <a:off x="0" y="0"/>
                       <a:ext cx="3886200" cy="4933950"/>
                     </a:xfrm>
                     <a:prstGeom prst="rect">
@@ -2394,14 +3281,27 @@
       <w:r>
         <w:t xml:space="preserve">Figure </w:t>
       </w:r>
-      <w:fldSimple w:instr=" SEQ Figure \* ARABIC ">
-        <w:r>
-          <w:rPr>
-            <w:noProof/>
-          </w:rPr>
-          <w:t>6</w:t>
-        </w:r>
-      </w:fldSimple>
+      <w:r>
+        <w:fldChar w:fldCharType="begin"/>
+      </w:r>
+      <w:r>
+        <w:instrText xml:space="preserve"> SEQ Figure \* ARABIC </w:instrText>
+      </w:r>
+      <w:r>
+        <w:fldChar w:fldCharType="separate"/>
+      </w:r>
+      <w:r>
+        <w:rPr>
+          <w:noProof/>
+        </w:rPr>
+        <w:t>6</w:t>
+      </w:r>
+      <w:r>
+        <w:rPr>
+          <w:noProof/>
+        </w:rPr>
+        <w:fldChar w:fldCharType="end"/>
+      </w:r>
       <w:r>
         <w:t xml:space="preserve"> Report example 2</w:t>
       </w:r>
@@ -2413,6 +3313,9 @@
         <w:jc w:val="center"/>
       </w:pPr>
       <w:r>
+        <w:rPr>
+          <w:noProof/>
+        </w:rPr>
         <w:drawing>
           <wp:inline distT="0" distB="0" distL="0" distR="0" wp14:anchorId="11E22DFB" wp14:editId="0F716F2B">
             <wp:extent cx="4995115" cy="2296632"/>
@@ -2431,7 +3334,7 @@
                     </pic:cNvPicPr>
                   </pic:nvPicPr>
                   <pic:blipFill rotWithShape="1">
-                    <a:blip r:embed="rId22">
+                    <a:blip r:embed="rId33">
                       <a:extLst>
                         <a:ext uri="{28A0092B-C50C-407E-A947-70E740481C1C}">
                           <a14:useLocalDpi xmlns:a14="http://schemas.microsoft.com/office/drawing/2010/main" val="0"/>
@@ -2467,14 +3370,27 @@
       <w:r>
         <w:t xml:space="preserve">Figure </w:t>
       </w:r>
-      <w:fldSimple w:instr=" SEQ Figure \* ARABIC ">
-        <w:r>
-          <w:rPr>
-            <w:noProof/>
-          </w:rPr>
-          <w:t>7</w:t>
-        </w:r>
-      </w:fldSimple>
+      <w:r>
+        <w:fldChar w:fldCharType="begin"/>
+      </w:r>
+      <w:r>
+        <w:instrText xml:space="preserve"> SEQ Figure \* ARABIC </w:instrText>
+      </w:r>
+      <w:r>
+        <w:fldChar w:fldCharType="separate"/>
+      </w:r>
+      <w:r>
+        <w:rPr>
+          <w:noProof/>
+        </w:rPr>
+        <w:t>7</w:t>
+      </w:r>
+      <w:r>
+        <w:rPr>
+          <w:noProof/>
+        </w:rPr>
+        <w:fldChar w:fldCharType="end"/>
+      </w:r>
       <w:r>
         <w:t xml:space="preserve"> Report example 3</w:t>
       </w:r>
@@ -2486,6 +3402,9 @@
         <w:jc w:val="center"/>
       </w:pPr>
       <w:r>
+        <w:rPr>
+          <w:noProof/>
+        </w:rPr>
         <w:lastRenderedPageBreak/>
         <w:drawing>
           <wp:inline distT="0" distB="0" distL="0" distR="0" wp14:anchorId="70B75F9F" wp14:editId="2C7207FC">
@@ -2505,7 +3424,7 @@
                     </pic:cNvPicPr>
                   </pic:nvPicPr>
                   <pic:blipFill>
-                    <a:blip r:embed="rId23">
+                    <a:blip r:embed="rId34">
                       <a:extLst>
                         <a:ext uri="{28A0092B-C50C-407E-A947-70E740481C1C}">
                           <a14:useLocalDpi xmlns:a14="http://schemas.microsoft.com/office/drawing/2010/main" val="0"/>
@@ -2543,14 +3462,27 @@
       <w:r>
         <w:t xml:space="preserve">Figure </w:t>
       </w:r>
-      <w:fldSimple w:instr=" SEQ Figure \* ARABIC ">
-        <w:r>
-          <w:rPr>
-            <w:noProof/>
-          </w:rPr>
-          <w:t>8</w:t>
-        </w:r>
-      </w:fldSimple>
+      <w:r>
+        <w:fldChar w:fldCharType="begin"/>
+      </w:r>
+      <w:r>
+        <w:instrText xml:space="preserve"> SEQ Figure \* ARABIC </w:instrText>
+      </w:r>
+      <w:r>
+        <w:fldChar w:fldCharType="separate"/>
+      </w:r>
+      <w:r>
+        <w:rPr>
+          <w:noProof/>
+        </w:rPr>
+        <w:t>8</w:t>
+      </w:r>
+      <w:r>
+        <w:rPr>
+          <w:noProof/>
+        </w:rPr>
+        <w:fldChar w:fldCharType="end"/>
+      </w:r>
       <w:r>
         <w:t xml:space="preserve"> Report example 4</w:t>
       </w:r>
@@ -2562,6 +3494,9 @@
         <w:jc w:val="center"/>
       </w:pPr>
       <w:r>
+        <w:rPr>
+          <w:noProof/>
+        </w:rPr>
         <w:drawing>
           <wp:inline distT="0" distB="0" distL="0" distR="0" wp14:anchorId="4CFB1010" wp14:editId="56A40F20">
             <wp:extent cx="4859079" cy="3226732"/>
@@ -2580,7 +3515,7 @@
                     </pic:cNvPicPr>
                   </pic:nvPicPr>
                   <pic:blipFill>
-                    <a:blip r:embed="rId24">
+                    <a:blip r:embed="rId35">
                       <a:extLst>
                         <a:ext uri="{28A0092B-C50C-407E-A947-70E740481C1C}">
                           <a14:useLocalDpi xmlns:a14="http://schemas.microsoft.com/office/drawing/2010/main" val="0"/>
@@ -2615,23 +3550,36 @@
       <w:r>
         <w:t xml:space="preserve">Figure </w:t>
       </w:r>
-      <w:fldSimple w:instr=" SEQ Figure \* ARABIC ">
-        <w:r>
-          <w:rPr>
-            <w:noProof/>
-          </w:rPr>
-          <w:t>9</w:t>
-        </w:r>
-      </w:fldSimple>
+      <w:r>
+        <w:fldChar w:fldCharType="begin"/>
+      </w:r>
+      <w:r>
+        <w:instrText xml:space="preserve"> SEQ Figure \* ARABIC </w:instrText>
+      </w:r>
+      <w:r>
+        <w:fldChar w:fldCharType="separate"/>
+      </w:r>
+      <w:r>
+        <w:rPr>
+          <w:noProof/>
+        </w:rPr>
+        <w:t>9</w:t>
+      </w:r>
+      <w:r>
+        <w:rPr>
+          <w:noProof/>
+        </w:rPr>
+        <w:fldChar w:fldCharType="end"/>
+      </w:r>
       <w:r>
         <w:t xml:space="preserve"> Report example 5</w:t>
       </w:r>
     </w:p>
     <w:sectPr>
-      <w:headerReference w:type="default" r:id="rId25"/>
-      <w:footerReference w:type="default" r:id="rId26"/>
-      <w:headerReference w:type="first" r:id="rId27"/>
-      <w:footerReference w:type="first" r:id="rId28"/>
+      <w:headerReference w:type="default" r:id="rId36"/>
+      <w:footerReference w:type="default" r:id="rId37"/>
+      <w:headerReference w:type="first" r:id="rId38"/>
+      <w:footerReference w:type="first" r:id="rId39"/>
       <w:pgSz w:w="11909" w:h="16834" w:code="9"/>
       <w:pgMar w:top="1134" w:right="851" w:bottom="1134" w:left="1134" w:header="992" w:footer="629" w:gutter="567"/>
       <w:cols w:space="720"/>
@@ -2790,7 +3738,7 @@
             <w:rPr>
               <w:noProof/>
             </w:rPr>
-            <w:t>4</w:t>
+            <w:t>16</w:t>
           </w:r>
           <w:r>
             <w:rPr>
@@ -2801,14 +3749,27 @@
           <w:r>
             <w:t>/</w:t>
           </w:r>
-          <w:fldSimple w:instr=" NUMPAGES ">
-            <w:r>
-              <w:rPr>
-                <w:noProof/>
-              </w:rPr>
-              <w:t>13</w:t>
-            </w:r>
-          </w:fldSimple>
+          <w:r>
+            <w:fldChar w:fldCharType="begin"/>
+          </w:r>
+          <w:r>
+            <w:instrText xml:space="preserve"> NUMPAGES </w:instrText>
+          </w:r>
+          <w:r>
+            <w:fldChar w:fldCharType="separate"/>
+          </w:r>
+          <w:r>
+            <w:rPr>
+              <w:noProof/>
+            </w:rPr>
+            <w:t>16</w:t>
+          </w:r>
+          <w:r>
+            <w:rPr>
+              <w:noProof/>
+            </w:rPr>
+            <w:fldChar w:fldCharType="end"/>
+          </w:r>
         </w:p>
       </w:tc>
     </w:tr>
@@ -3030,14 +3991,27 @@
           <w:r>
             <w:t>/</w:t>
           </w:r>
-          <w:fldSimple w:instr=" NUMPAGES ">
-            <w:r>
-              <w:rPr>
-                <w:noProof/>
-              </w:rPr>
-              <w:t>3</w:t>
-            </w:r>
-          </w:fldSimple>
+          <w:r>
+            <w:fldChar w:fldCharType="begin"/>
+          </w:r>
+          <w:r>
+            <w:instrText xml:space="preserve"> NUMPAGES </w:instrText>
+          </w:r>
+          <w:r>
+            <w:fldChar w:fldCharType="separate"/>
+          </w:r>
+          <w:r>
+            <w:rPr>
+              <w:noProof/>
+            </w:rPr>
+            <w:t>3</w:t>
+          </w:r>
+          <w:r>
+            <w:rPr>
+              <w:noProof/>
+            </w:rPr>
+            <w:fldChar w:fldCharType="end"/>
+          </w:r>
         </w:p>
       </w:tc>
     </w:tr>
@@ -3116,14 +4090,27 @@
             </w:rPr>
             <w:t xml:space="preserve"> </w:t>
           </w:r>
-          <w:fldSimple w:instr=" TITLE  \* MERGEFORMAT ">
-            <w:r>
-              <w:rPr>
-                <w:b/>
-              </w:rPr>
-              <w:t>Any Title</w:t>
-            </w:r>
-          </w:fldSimple>
+          <w:r>
+            <w:fldChar w:fldCharType="begin"/>
+          </w:r>
+          <w:r>
+            <w:instrText xml:space="preserve"> TITLE  \* MERGEFORMAT </w:instrText>
+          </w:r>
+          <w:r>
+            <w:fldChar w:fldCharType="separate"/>
+          </w:r>
+          <w:r>
+            <w:rPr>
+              <w:b/>
+            </w:rPr>
+            <w:t>Any Title</w:t>
+          </w:r>
+          <w:r>
+            <w:rPr>
+              <w:b/>
+            </w:rPr>
+            <w:fldChar w:fldCharType="end"/>
+          </w:r>
         </w:p>
       </w:tc>
       <w:tc>
@@ -3143,14 +4130,27 @@
               <w:b/>
             </w:rPr>
           </w:pPr>
-          <w:fldSimple w:instr=" DOCPROPERTY  Classification  \* MERGEFORMAT ">
-            <w:r>
-              <w:rPr>
-                <w:b/>
-              </w:rPr>
-              <w:t>Confidential</w:t>
-            </w:r>
-          </w:fldSimple>
+          <w:r>
+            <w:fldChar w:fldCharType="begin"/>
+          </w:r>
+          <w:r>
+            <w:instrText xml:space="preserve"> DOCPROPERTY  Classification  \* MERGEFORMAT </w:instrText>
+          </w:r>
+          <w:r>
+            <w:fldChar w:fldCharType="separate"/>
+          </w:r>
+          <w:r>
+            <w:rPr>
+              <w:b/>
+            </w:rPr>
+            <w:t>Confidential</w:t>
+          </w:r>
+          <w:r>
+            <w:rPr>
+              <w:b/>
+            </w:rPr>
+            <w:fldChar w:fldCharType="end"/>
+          </w:r>
         </w:p>
       </w:tc>
     </w:tr>
@@ -3255,7 +4255,7 @@
               <w:sz w:val="16"/>
               <w:szCs w:val="16"/>
             </w:rPr>
-            <w:t>16-Nov-2017 23:41</w:t>
+            <w:t>01-Dec-2017 21:44</w:t>
           </w:r>
           <w:r>
             <w:rPr>
@@ -3327,17 +4327,27 @@
             </w:rPr>
             <w:t xml:space="preserve"> </w:t>
           </w:r>
-          <w:fldSimple w:instr=" TITLE  \* MERGEFORMAT ">
-            <w:r>
-              <w:rPr>
-                <w:b/>
-              </w:rPr>
-              <w:t xml:space="preserve">MTN.BI.07 </w:t>
-            </w:r>
-            <w:r>
-              <w:t>Oracle Relational Structures</w:t>
-            </w:r>
-          </w:fldSimple>
+          <w:r>
+            <w:fldChar w:fldCharType="begin"/>
+          </w:r>
+          <w:r>
+            <w:instrText xml:space="preserve"> TITLE  \* MERGEFORMAT </w:instrText>
+          </w:r>
+          <w:r>
+            <w:fldChar w:fldCharType="separate"/>
+          </w:r>
+          <w:r>
+            <w:rPr>
+              <w:b/>
+            </w:rPr>
+            <w:t xml:space="preserve">MTN.BI.07 </w:t>
+          </w:r>
+          <w:r>
+            <w:t>Oracle Relational Structures</w:t>
+          </w:r>
+          <w:r>
+            <w:fldChar w:fldCharType="end"/>
+          </w:r>
         </w:p>
       </w:tc>
       <w:tc>
@@ -3357,14 +4367,27 @@
               <w:b/>
             </w:rPr>
           </w:pPr>
-          <w:fldSimple w:instr=" DOCPROPERTY  Classification  \* MERGEFORMAT ">
-            <w:r>
-              <w:rPr>
-                <w:b/>
-              </w:rPr>
-              <w:t>Confidential</w:t>
-            </w:r>
-          </w:fldSimple>
+          <w:r>
+            <w:fldChar w:fldCharType="begin"/>
+          </w:r>
+          <w:r>
+            <w:instrText xml:space="preserve"> DOCPROPERTY  Classification  \* MERGEFORMAT </w:instrText>
+          </w:r>
+          <w:r>
+            <w:fldChar w:fldCharType="separate"/>
+          </w:r>
+          <w:r>
+            <w:rPr>
+              <w:b/>
+            </w:rPr>
+            <w:t>Confidential</w:t>
+          </w:r>
+          <w:r>
+            <w:rPr>
+              <w:b/>
+            </w:rPr>
+            <w:fldChar w:fldCharType="end"/>
+          </w:r>
         </w:p>
       </w:tc>
     </w:tr>
@@ -3469,7 +4492,7 @@
               <w:sz w:val="16"/>
               <w:szCs w:val="16"/>
             </w:rPr>
-            <w:t>16-Nov-2017 23:41</w:t>
+            <w:t>01-Dec-2017 21:44</w:t>
           </w:r>
           <w:r>
             <w:rPr>
@@ -5246,6 +6269,7 @@
   <w:style w:type="character" w:default="1" w:styleId="DefaultParagraphFont">
     <w:name w:val="Default Paragraph Font"/>
     <w:uiPriority w:val="1"/>
+    <w:semiHidden/>
     <w:unhideWhenUsed/>
   </w:style>
   <w:style w:type="table" w:default="1" w:styleId="TableNormal">

</xml_diff>